<commit_message>
update grouped full index
</commit_message>
<xml_diff>
--- a/1.世界與地圖/東境國家城鎮規劃.docx
+++ b/1.世界與地圖/東境國家城鎮規劃.docx
@@ -3,11 +3,6 @@
 <w:document xmlns:wpc="http://schemas.microsoft.com/office/word/2010/wordprocessingCanvas" xmlns:cx="http://schemas.microsoft.com/office/drawing/2014/chartex" xmlns:cx1="http://schemas.microsoft.com/office/drawing/2015/9/8/chartex" xmlns:cx2="http://schemas.microsoft.com/office/drawing/2015/10/21/chartex" xmlns:cx3="http://schemas.microsoft.com/office/drawing/2016/5/9/chartex" xmlns:cx4="http://schemas.microsoft.com/office/drawing/2016/5/10/chartex" xmlns:cx5="http://schemas.microsoft.com/office/drawing/2016/5/11/chartex" xmlns:cx6="http://schemas.microsoft.com/office/drawing/2016/5/12/chartex" xmlns:cx7="http://schemas.microsoft.com/office/drawing/2016/5/13/chartex" xmlns:cx8="http://schemas.microsoft.com/office/drawing/2016/5/14/chartex" xmlns:mc="http://schemas.openxmlformats.org/markup-compatibility/2006" xmlns:aink="http://schemas.microsoft.com/office/drawing/2016/ink" xmlns:am3d="http://schemas.microsoft.com/office/drawing/2017/model3d" xmlns:o="urn:schemas-microsoft-com:office:office" xmlns:oel="http://schemas.microsoft.com/office/2019/extlst" xmlns:r="http://schemas.openxmlformats.org/officeDocument/2006/relationships" xmlns:m="http://schemas.openxmlformats.org/officeDocument/2006/math" xmlns:v="urn:schemas-microsoft-com:vml" xmlns:wp14="http://schemas.microsoft.com/office/word/2010/wordprocessingDrawing" xmlns:wp="http://schemas.openxmlformats.org/drawingml/2006/wordprocessingDrawing" xmlns:w10="urn:schemas-microsoft-com:office:word" xmlns:w="http://schemas.openxmlformats.org/wordprocessingml/2006/main" xmlns:w14="http://schemas.microsoft.com/office/word/2010/wordml" xmlns:w15="http://schemas.microsoft.com/office/word/2012/wordml" xmlns:w16cex="http://schemas.microsoft.com/office/word/2018/wordml/cex" xmlns:w16cid="http://schemas.microsoft.com/office/word/2016/wordml/cid" xmlns:w16="http://schemas.microsoft.com/office/word/2018/wordml" xmlns:w16du="http://schemas.microsoft.com/office/word/2023/wordml/word16du" xmlns:w16sdtdh="http://schemas.microsoft.com/office/word/2020/wordml/sdtdatahash" xmlns:w16sdtfl="http://schemas.microsoft.com/office/word/2024/wordml/sdtformatlock" xmlns:w16se="http://schemas.microsoft.com/office/word/2015/wordml/symex" xmlns:wpg="http://schemas.microsoft.com/office/word/2010/wordprocessingGroup" xmlns:wpi="http://schemas.microsoft.com/office/word/2010/wordprocessingInk" xmlns:wne="http://schemas.microsoft.com/office/word/2006/wordml" xmlns:wps="http://schemas.microsoft.com/office/word/2010/wordprocessingShape" mc:Ignorable="w14 w15 w16se w16cid w16 w16cex w16sdtdh w16sdtfl w16du wp14">
   <w:body>
     <w:p>
-      <w:pPr>
-        <w:rPr>
-          <w:rFonts w:hint="eastAsia"/>
-        </w:rPr>
-      </w:pPr>
       <w:r>
         <w:t>【瑟恩聯邦國】城鎮與村落預留規劃</w:t>
       </w:r>
@@ -697,6 +692,7 @@
             <w:hideMark/>
           </w:tcPr>
           <w:p>
+            <w:proofErr w:type="gramStart"/>
             <w:r>
               <w:rPr>
                 <w:rFonts w:hint="eastAsia"/>
@@ -704,7 +700,11 @@
               <w:t>獸神</w:t>
             </w:r>
             <w:r>
-              <w:t>信仰核心地，供族人朝聖</w:t>
+              <w:t>信仰</w:t>
+            </w:r>
+            <w:proofErr w:type="gramEnd"/>
+            <w:r>
+              <w:t>核心地，供族人朝聖</w:t>
             </w:r>
           </w:p>
         </w:tc>
@@ -732,15 +732,10 @@
             <w:hideMark/>
           </w:tcPr>
           <w:p>
-            <w:pPr>
+            <w:r>
               <w:rPr>
                 <w:rFonts w:hint="eastAsia"/>
               </w:rPr>
-            </w:pPr>
-            <w:r>
-              <w:rPr>
-                <w:rFonts w:hint="eastAsia"/>
-              </w:rPr>
               <w:t>10</w:t>
             </w:r>
           </w:p>
@@ -752,8 +747,13 @@
             <w:hideMark/>
           </w:tcPr>
           <w:p>
-            <w:r>
-              <w:t>依獸人族群分散設立，各自統領領地</w:t>
+            <w:proofErr w:type="gramStart"/>
+            <w:r>
+              <w:t>依獸人</w:t>
+            </w:r>
+            <w:proofErr w:type="gramEnd"/>
+            <w:r>
+              <w:t>族群分散設立，各自統領領地</w:t>
             </w:r>
           </w:p>
         </w:tc>
@@ -933,7 +933,15 @@
           </w:tcPr>
           <w:p>
             <w:r>
-              <w:t>通常設於山腹或主岩脈深處</w:t>
+              <w:t>杜羅山</w:t>
+            </w:r>
+            <w:proofErr w:type="gramStart"/>
+            <w:r>
+              <w:t>邦</w:t>
+            </w:r>
+            <w:proofErr w:type="gramEnd"/>
+            <w:r>
+              <w:t>・雷鎚壁城</w:t>
             </w:r>
           </w:p>
         </w:tc>
@@ -974,7 +982,15 @@
           </w:tcPr>
           <w:p>
             <w:r>
-              <w:t>工坊、鑄爐、軍要重鎮所在</w:t>
+              <w:t>工坊、</w:t>
+            </w:r>
+            <w:proofErr w:type="gramStart"/>
+            <w:r>
+              <w:t>鑄爐、軍要</w:t>
+            </w:r>
+            <w:proofErr w:type="gramEnd"/>
+            <w:r>
+              <w:t>重鎮所在</w:t>
             </w:r>
           </w:p>
         </w:tc>
@@ -1023,16 +1039,18 @@
     </w:tbl>
     <w:p>
       <w:r>
-        <w:t>主要採「山地階層式發展」，以岩層深淺、礦脈豐富度劃分生活與職能區域。</w:t>
+        <w:t>主要</w:t>
+      </w:r>
+      <w:proofErr w:type="gramStart"/>
+      <w:r>
+        <w:t>採</w:t>
+      </w:r>
+      <w:proofErr w:type="gramEnd"/>
+      <w:r>
+        <w:t>「山地階層式發展」，以岩層深淺、礦脈豐富度劃分生活與職能區域。</w:t>
       </w:r>
     </w:p>
-    <w:p>
-      <w:pPr>
-        <w:rPr>
-          <w:rFonts w:hint="eastAsia"/>
-        </w:rPr>
-      </w:pPr>
-    </w:p>
+    <w:p/>
     <w:p>
       <w:r>
         <w:t>【薩德原聯盟】聚落與交通節點規劃</w:t>
@@ -1245,7 +1263,15 @@
           </w:tcPr>
           <w:p>
             <w:r>
-              <w:t>多為臨時帳幕或固定石堆標記的補給點，按編號呼叫</w:t>
+              <w:t>多為臨時帳幕或</w:t>
+            </w:r>
+            <w:proofErr w:type="gramStart"/>
+            <w:r>
+              <w:t>固定石</w:t>
+            </w:r>
+            <w:proofErr w:type="gramEnd"/>
+            <w:r>
+              <w:t>堆標記的補給點，按編號呼叫</w:t>
             </w:r>
           </w:p>
         </w:tc>
@@ -1392,20 +1418,47 @@
               <w:t>開放進入與智慧考驗並存的城市核心</w:t>
             </w:r>
             <w:r>
-              <w:t>。僅有成功展現智慧的魔獸才得以進入，並非所有智慧魔獸皆願意加入。該城正規劃建構對外交通網絡，象徵理智秩序與變異體所倡的統一願景。</w:t>
+              <w:t>。僅有成功展現智慧的</w:t>
+            </w:r>
+            <w:proofErr w:type="gramStart"/>
+            <w:r>
+              <w:t>魔獸才得以</w:t>
+            </w:r>
+            <w:proofErr w:type="gramEnd"/>
+            <w:r>
+              <w:t>進入，並非所有智慧</w:t>
+            </w:r>
+            <w:proofErr w:type="gramStart"/>
+            <w:r>
+              <w:t>魔獸皆願意</w:t>
+            </w:r>
+            <w:proofErr w:type="gramEnd"/>
+            <w:r>
+              <w:t>加入。該城正規劃建構對外交通網絡，象徵理智秩序與變異體所</w:t>
+            </w:r>
+            <w:proofErr w:type="gramStart"/>
+            <w:r>
+              <w:t>倡</w:t>
+            </w:r>
+            <w:proofErr w:type="gramEnd"/>
+            <w:r>
+              <w:t>的統一願景。</w:t>
             </w:r>
           </w:p>
         </w:tc>
       </w:tr>
     </w:tbl>
     <w:p>
-      <w:pPr>
-        <w:rPr>
-          <w:rFonts w:hint="eastAsia"/>
-        </w:rPr>
-      </w:pPr>
       <w:r>
-        <w:t>首都風格會混合野性與秩序、自然與魔法生態邏輯，具半開放式分區管制結構。</w:t>
+        <w:t>首都風格會混合野性與秩序、自然與魔法生態邏輯，</w:t>
+      </w:r>
+      <w:proofErr w:type="gramStart"/>
+      <w:r>
+        <w:t>具半開放式</w:t>
+      </w:r>
+      <w:proofErr w:type="gramEnd"/>
+      <w:r>
+        <w:t>分區管制結構。</w:t>
       </w:r>
     </w:p>
     <w:sectPr>

</xml_diff>